<commit_message>
UPDATE #10.6.0: Lab notes Q2
</commit_message>
<xml_diff>
--- a/10 - Lab - File Input Output/Lab 10 notes.docx
+++ b/10 - Lab - File Input Output/Lab 10 notes.docx
@@ -3,16 +3,21 @@
 <w:document xmlns:wpc="http://schemas.microsoft.com/office/word/2010/wordprocessingCanvas" xmlns:cx="http://schemas.microsoft.com/office/drawing/2014/chartex" xmlns:cx1="http://schemas.microsoft.com/office/drawing/2015/9/8/chartex" xmlns:cx2="http://schemas.microsoft.com/office/drawing/2015/10/21/chartex" xmlns:cx3="http://schemas.microsoft.com/office/drawing/2016/5/9/chartex" xmlns:cx4="http://schemas.microsoft.com/office/drawing/2016/5/10/chartex" xmlns:cx5="http://schemas.microsoft.com/office/drawing/2016/5/11/chartex" xmlns:cx6="http://schemas.microsoft.com/office/drawing/2016/5/12/chartex" xmlns:cx7="http://schemas.microsoft.com/office/drawing/2016/5/13/chartex" xmlns:cx8="http://schemas.microsoft.com/office/drawing/2016/5/14/chartex" xmlns:mc="http://schemas.openxmlformats.org/markup-compatibility/2006" xmlns:aink="http://schemas.microsoft.com/office/drawing/2016/ink" xmlns:am3d="http://schemas.microsoft.com/office/drawing/2017/model3d" xmlns:o="urn:schemas-microsoft-com:office:office" xmlns:r="http://schemas.openxmlformats.org/officeDocument/2006/relationships" xmlns:m="http://schemas.openxmlformats.org/officeDocument/2006/math" xmlns:v="urn:schemas-microsoft-com:vml" xmlns:wp14="http://schemas.microsoft.com/office/word/2010/wordprocessingDrawing" xmlns:wp="http://schemas.openxmlformats.org/drawingml/2006/wordprocessingDrawing" xmlns:w10="urn:schemas-microsoft-com:office:word" xmlns:w="http://schemas.openxmlformats.org/wordprocessingml/2006/main" xmlns:w14="http://schemas.microsoft.com/office/word/2010/wordml" xmlns:w15="http://schemas.microsoft.com/office/word/2012/wordml" xmlns:w16cex="http://schemas.microsoft.com/office/word/2018/wordml/cex" xmlns:w16cid="http://schemas.microsoft.com/office/word/2016/wordml/cid" xmlns:w16="http://schemas.microsoft.com/office/word/2018/wordml" xmlns:w16se="http://schemas.microsoft.com/office/word/2015/wordml/symex" xmlns:wpg="http://schemas.microsoft.com/office/word/2010/wordprocessingGroup" xmlns:wpi="http://schemas.microsoft.com/office/word/2010/wordprocessingInk" xmlns:wne="http://schemas.microsoft.com/office/word/2006/wordml" xmlns:wps="http://schemas.microsoft.com/office/word/2010/wordprocessingShape" mc:Ignorable="w14 w15 w16se w16cid w16 w16cex wp14">
   <w:body>
     <w:p>
+      <w:pPr>
+        <w:pStyle w:val="Heading3"/>
+      </w:pPr>
       <w:r>
         <w:t>Lab 10 notes:</w:t>
       </w:r>
     </w:p>
     <w:p>
+      <w:pPr>
+        <w:pStyle w:val="Heading3"/>
+      </w:pPr>
       <w:r>
         <w:t>Author: Khang Trinh – 102118468</w:t>
       </w:r>
     </w:p>
-    <w:p/>
     <w:p>
       <w:r>
         <w:t>Q1: The different types of file open modes are:</w:t>
@@ -22,6 +27,9 @@
       <w:pPr>
         <w:spacing w:after="0"/>
       </w:pPr>
+      <w:r>
+        <w:t xml:space="preserve">Learning </w:t>
+      </w:r>
       <w:r>
         <w:t xml:space="preserve">Link: </w:t>
       </w:r>
@@ -105,6 +113,81 @@
       <w:proofErr w:type="spellEnd"/>
       <w:r>
         <w:t>: if the file already exists, its contents will be truncated before opening</w:t>
+      </w:r>
+    </w:p>
+    <w:p>
+      <w:r>
+        <w:t xml:space="preserve">Q2: </w:t>
+      </w:r>
+      <w:r>
+        <w:t xml:space="preserve">Potential reasons for what would happen if you don’t </w:t>
+      </w:r>
+      <w:r>
+        <w:t xml:space="preserve">close </w:t>
+      </w:r>
+      <w:r>
+        <w:t xml:space="preserve">a </w:t>
+      </w:r>
+      <w:r>
+        <w:t>file</w:t>
+      </w:r>
+      <w:r>
+        <w:t xml:space="preserve"> after opening it</w:t>
+      </w:r>
+    </w:p>
+    <w:p>
+      <w:r>
+        <w:t xml:space="preserve">Learning </w:t>
+      </w:r>
+      <w:r>
+        <w:t xml:space="preserve">Link: </w:t>
+      </w:r>
+      <w:hyperlink r:id="rId6" w:history="1">
+        <w:r>
+          <w:rPr>
+            <w:rStyle w:val="Hyperlink"/>
+          </w:rPr>
+          <w:t>https://stackoverflow.com/questions/15854526/why-is-it-necessary-to-close-a-file-after-using-it</w:t>
+        </w:r>
+      </w:hyperlink>
+      <w:r>
+        <w:t xml:space="preserve"> </w:t>
+      </w:r>
+    </w:p>
+    <w:p>
+      <w:pPr>
+        <w:pStyle w:val="ListParagraph"/>
+        <w:numPr>
+          <w:ilvl w:val="0"/>
+          <w:numId w:val="1"/>
+        </w:numPr>
+      </w:pPr>
+      <w:r>
+        <w:t>Consume unnecessary system resources</w:t>
+      </w:r>
+    </w:p>
+    <w:p>
+      <w:pPr>
+        <w:pStyle w:val="ListParagraph"/>
+        <w:numPr>
+          <w:ilvl w:val="0"/>
+          <w:numId w:val="1"/>
+        </w:numPr>
+      </w:pPr>
+      <w:r>
+        <w:t>Your changes to the file may not be saved</w:t>
+      </w:r>
+    </w:p>
+    <w:p>
+      <w:pPr>
+        <w:pStyle w:val="ListParagraph"/>
+        <w:numPr>
+          <w:ilvl w:val="0"/>
+          <w:numId w:val="1"/>
+        </w:numPr>
+      </w:pPr>
+      <w:r>
+        <w:t>Closing the file = releasing resources. Doing it manually = having control over when/how the programmer wants to release the resources</w:t>
       </w:r>
     </w:p>
     <w:sectPr>

</xml_diff>

<commit_message>
UPDATE #10.7.0: Lab notes Q3
</commit_message>
<xml_diff>
--- a/10 - Lab - File Input Output/Lab 10 notes.docx
+++ b/10 - Lab - File Input Output/Lab 10 notes.docx
@@ -77,13 +77,8 @@
           <w:numId w:val="1"/>
         </w:numPr>
       </w:pPr>
-      <w:proofErr w:type="gramStart"/>
-      <w:r>
-        <w:t>in:</w:t>
-      </w:r>
-      <w:proofErr w:type="gramEnd"/>
-      <w:r>
-        <w:t xml:space="preserve"> open a file for reading</w:t>
+      <w:r>
+        <w:t>in: open a file for reading</w:t>
       </w:r>
     </w:p>
     <w:p>
@@ -188,6 +183,27 @@
       </w:pPr>
       <w:r>
         <w:t>Closing the file = releasing resources. Doing it manually = having control over when/how the programmer wants to release the resources</w:t>
+      </w:r>
+    </w:p>
+    <w:p>
+      <w:r>
+        <w:t>Q3: A char is 1 byte, an int is 4 bytes and a float is 4 bytes, and the file was 9 bytes. IT makes sense!</w:t>
+      </w:r>
+    </w:p>
+    <w:p>
+      <w:r>
+        <w:t xml:space="preserve">Learning Link: </w:t>
+      </w:r>
+      <w:hyperlink r:id="rId7" w:history="1">
+        <w:r>
+          <w:rPr>
+            <w:rStyle w:val="Hyperlink"/>
+          </w:rPr>
+          <w:t>https://docs.oracle.com/cd/E19253-01/817-6223/chp-typeopexpr-2/index.html</w:t>
+        </w:r>
+      </w:hyperlink>
+      <w:r>
+        <w:t xml:space="preserve"> </w:t>
       </w:r>
     </w:p>
     <w:sectPr>

</xml_diff>

<commit_message>
UPDATE #10.20.0: Touched up on the lab notes
</commit_message>
<xml_diff>
--- a/10 - Lab - File Input Output/Lab 10 notes.docx
+++ b/10 - Lab - File Input Output/Lab 10 notes.docx
@@ -4,21 +4,43 @@
   <w:body>
     <w:p>
       <w:pPr>
+        <w:pStyle w:val="Heading1"/>
+        <w:jc w:val="both"/>
+      </w:pPr>
+      <w:r>
+        <w:t>Lab 10 notes:</w:t>
+      </w:r>
+    </w:p>
+    <w:p>
+      <w:pPr>
+        <w:pStyle w:val="Heading1"/>
+        <w:spacing w:before="0"/>
+        <w:jc w:val="both"/>
+      </w:pPr>
+      <w:r>
+        <w:t>Author: Khang Trinh – 102118468</w:t>
+      </w:r>
+    </w:p>
+    <w:p>
+      <w:pPr>
+        <w:spacing w:after="0"/>
+        <w:jc w:val="both"/>
+      </w:pPr>
+    </w:p>
+    <w:p>
+      <w:pPr>
         <w:pStyle w:val="Heading3"/>
-      </w:pPr>
-      <w:r>
-        <w:t>Lab 10 notes:</w:t>
-      </w:r>
-    </w:p>
-    <w:p>
-      <w:pPr>
-        <w:pStyle w:val="Heading3"/>
-      </w:pPr>
-      <w:r>
-        <w:t>Author: Khang Trinh – 102118468</w:t>
-      </w:r>
-    </w:p>
-    <w:p>
+        <w:spacing w:before="0"/>
+        <w:jc w:val="both"/>
+      </w:pPr>
+      <w:r>
+        <w:t>Part A</w:t>
+      </w:r>
+    </w:p>
+    <w:p>
+      <w:pPr>
+        <w:jc w:val="both"/>
+      </w:pPr>
       <w:r>
         <w:t>Q1: The different types of file open modes are:</w:t>
       </w:r>
@@ -26,6 +48,7 @@
     <w:p>
       <w:pPr>
         <w:spacing w:after="0"/>
+        <w:jc w:val="both"/>
       </w:pPr>
       <w:r>
         <w:t xml:space="preserve">Learning </w:t>
@@ -52,6 +75,7 @@
           <w:ilvl w:val="0"/>
           <w:numId w:val="1"/>
         </w:numPr>
+        <w:jc w:val="both"/>
       </w:pPr>
       <w:r>
         <w:t>app: append mode. All output to the file will be appended at the end</w:t>
@@ -64,6 +88,7 @@
           <w:ilvl w:val="0"/>
           <w:numId w:val="1"/>
         </w:numPr>
+        <w:jc w:val="both"/>
       </w:pPr>
       <w:r>
         <w:t>ate: the file will be opened for output and the read/write control will be from the end of the file</w:t>
@@ -76,6 +101,7 @@
           <w:ilvl w:val="0"/>
           <w:numId w:val="1"/>
         </w:numPr>
+        <w:jc w:val="both"/>
       </w:pPr>
       <w:r>
         <w:t>in: open a file for reading</w:t>
@@ -88,6 +114,7 @@
           <w:ilvl w:val="0"/>
           <w:numId w:val="1"/>
         </w:numPr>
+        <w:jc w:val="both"/>
       </w:pPr>
       <w:r>
         <w:t>out: open a file for writing</w:t>
@@ -100,17 +127,80 @@
           <w:ilvl w:val="0"/>
           <w:numId w:val="1"/>
         </w:numPr>
-      </w:pPr>
-      <w:proofErr w:type="spellStart"/>
-      <w:r>
-        <w:t>trunc</w:t>
-      </w:r>
-      <w:proofErr w:type="spellEnd"/>
-      <w:r>
-        <w:t>: if the file already exists, its contents will be truncated before opening</w:t>
-      </w:r>
-    </w:p>
-    <w:p>
+        <w:jc w:val="both"/>
+      </w:pPr>
+      <w:r>
+        <w:t>trunc: if the file already exists, its contents will be truncated before opening</w:t>
+      </w:r>
+    </w:p>
+    <w:p>
+      <w:pPr>
+        <w:keepNext/>
+        <w:spacing w:after="0"/>
+        <w:jc w:val="center"/>
+      </w:pPr>
+      <w:r>
+        <w:drawing>
+          <wp:inline distT="0" distB="0" distL="0" distR="0" wp14:anchorId="029DECA7" wp14:editId="7F8C79BD">
+            <wp:extent cx="2257740" cy="1991003"/>
+            <wp:effectExtent l="0" t="0" r="9525" b="9525"/>
+            <wp:docPr id="1" name="Picture 1"/>
+            <wp:cNvGraphicFramePr>
+              <a:graphicFrameLocks xmlns:a="http://schemas.openxmlformats.org/drawingml/2006/main" noChangeAspect="1"/>
+            </wp:cNvGraphicFramePr>
+            <a:graphic xmlns:a="http://schemas.openxmlformats.org/drawingml/2006/main">
+              <a:graphicData uri="http://schemas.openxmlformats.org/drawingml/2006/picture">
+                <pic:pic xmlns:pic="http://schemas.openxmlformats.org/drawingml/2006/picture">
+                  <pic:nvPicPr>
+                    <pic:cNvPr id="1" name=""/>
+                    <pic:cNvPicPr/>
+                  </pic:nvPicPr>
+                  <pic:blipFill>
+                    <a:blip r:embed="rId6"/>
+                    <a:stretch>
+                      <a:fillRect/>
+                    </a:stretch>
+                  </pic:blipFill>
+                  <pic:spPr>
+                    <a:xfrm>
+                      <a:off x="0" y="0"/>
+                      <a:ext cx="2257740" cy="1991003"/>
+                    </a:xfrm>
+                    <a:prstGeom prst="rect">
+                      <a:avLst/>
+                    </a:prstGeom>
+                  </pic:spPr>
+                </pic:pic>
+              </a:graphicData>
+            </a:graphic>
+          </wp:inline>
+        </w:drawing>
+      </w:r>
+    </w:p>
+    <w:p>
+      <w:pPr>
+        <w:pStyle w:val="Caption"/>
+        <w:jc w:val="center"/>
+      </w:pPr>
+      <w:r>
+        <w:t xml:space="preserve">Fig </w:t>
+      </w:r>
+      <w:fldSimple w:instr=" SEQ Fig \* ARABIC ">
+        <w:r>
+          <w:rPr>
+            <w:noProof/>
+          </w:rPr>
+          <w:t>1</w:t>
+        </w:r>
+      </w:fldSimple>
+      <w:r>
+        <w:t>. I didn't know what "Truncated" means</w:t>
+      </w:r>
+    </w:p>
+    <w:p>
+      <w:pPr>
+        <w:jc w:val="both"/>
+      </w:pPr>
       <w:r>
         <w:t xml:space="preserve">Q2: </w:t>
       </w:r>
@@ -137,7 +227,7 @@
       <w:r>
         <w:t xml:space="preserve">Link: </w:t>
       </w:r>
-      <w:hyperlink r:id="rId6" w:history="1">
+      <w:hyperlink r:id="rId7" w:history="1">
         <w:r>
           <w:rPr>
             <w:rStyle w:val="Hyperlink"/>
@@ -156,6 +246,7 @@
           <w:ilvl w:val="0"/>
           <w:numId w:val="1"/>
         </w:numPr>
+        <w:jc w:val="both"/>
       </w:pPr>
       <w:r>
         <w:t>Consume unnecessary system resources</w:t>
@@ -168,6 +259,7 @@
           <w:ilvl w:val="0"/>
           <w:numId w:val="1"/>
         </w:numPr>
+        <w:jc w:val="both"/>
       </w:pPr>
       <w:r>
         <w:t>Your changes to the file may not be saved</w:t>
@@ -180,21 +272,31 @@
           <w:ilvl w:val="0"/>
           <w:numId w:val="1"/>
         </w:numPr>
+        <w:jc w:val="both"/>
       </w:pPr>
       <w:r>
         <w:t>Closing the file = releasing resources. Doing it manually = having control over when/how the programmer wants to release the resources</w:t>
       </w:r>
     </w:p>
     <w:p>
-      <w:r>
-        <w:t>Q3: A char is 1 byte, an int is 4 bytes and a float is 4 bytes, and the file was 9 bytes. IT makes sense!</w:t>
+      <w:pPr>
+        <w:jc w:val="both"/>
+      </w:pPr>
+      <w:r>
+        <w:t>Q3: A char is 1 byte, an int is 4 bytes and a float is 4 bytes, and the file was 9 bytes. I</w:t>
+      </w:r>
+      <w:r>
+        <w:t>t</w:t>
+      </w:r>
+      <w:r>
+        <w:t xml:space="preserve"> makes sense!</w:t>
       </w:r>
     </w:p>
     <w:p>
       <w:r>
         <w:t xml:space="preserve">Learning Link: </w:t>
       </w:r>
-      <w:hyperlink r:id="rId7" w:history="1">
+      <w:hyperlink r:id="rId8" w:history="1">
         <w:r>
           <w:rPr>
             <w:rStyle w:val="Hyperlink"/>
@@ -204,6 +306,180 @@
       </w:hyperlink>
       <w:r>
         <w:t xml:space="preserve"> </w:t>
+      </w:r>
+    </w:p>
+    <w:p>
+      <w:pPr>
+        <w:jc w:val="both"/>
+      </w:pPr>
+      <w:r>
+        <w:br w:type="page"/>
+      </w:r>
+    </w:p>
+    <w:p>
+      <w:pPr>
+        <w:pStyle w:val="Heading3"/>
+        <w:jc w:val="both"/>
+      </w:pPr>
+      <w:r>
+        <w:lastRenderedPageBreak/>
+        <w:t>Part B</w:t>
+      </w:r>
+    </w:p>
+    <w:p>
+      <w:pPr>
+        <w:pStyle w:val="ListParagraph"/>
+        <w:numPr>
+          <w:ilvl w:val="0"/>
+          <w:numId w:val="1"/>
+        </w:numPr>
+        <w:jc w:val="both"/>
+      </w:pPr>
+      <w:r>
+        <w:t>When reading, it’s worth having “while we’re not yet at the end of the file” for more safety precautions</w:t>
+      </w:r>
+    </w:p>
+    <w:p>
+      <w:pPr>
+        <w:pStyle w:val="ListParagraph"/>
+        <w:numPr>
+          <w:ilvl w:val="0"/>
+          <w:numId w:val="1"/>
+        </w:numPr>
+        <w:jc w:val="both"/>
+      </w:pPr>
+      <w:r>
+        <w:t xml:space="preserve">At </w:t>
+      </w:r>
+      <w:r>
+        <w:t>first,</w:t>
+      </w:r>
+      <w:r>
+        <w:t xml:space="preserve"> I thought using </w:t>
+      </w:r>
+      <w:r>
+        <w:rPr>
+          <w:rFonts w:ascii="Consolas" w:hAnsi="Consolas" w:cs="Consolas"/>
+          <w:color w:val="000000"/>
+          <w:sz w:val="19"/>
+          <w:szCs w:val="19"/>
+        </w:rPr>
+        <w:t>myfile</w:t>
+      </w:r>
+      <w:r>
+        <w:rPr>
+          <w:rFonts w:ascii="Consolas" w:hAnsi="Consolas" w:cs="Consolas"/>
+          <w:color w:val="000000"/>
+          <w:sz w:val="19"/>
+          <w:szCs w:val="19"/>
+        </w:rPr>
+        <w:t xml:space="preserve"> </w:t>
+      </w:r>
+      <w:r>
+        <w:rPr>
+          <w:rFonts w:ascii="Consolas" w:hAnsi="Consolas" w:cs="Consolas"/>
+          <w:color w:val="008080"/>
+          <w:sz w:val="19"/>
+          <w:szCs w:val="19"/>
+        </w:rPr>
+        <w:t>&lt;&lt;</w:t>
+      </w:r>
+      <w:r>
+        <w:rPr>
+          <w:rFonts w:ascii="Consolas" w:hAnsi="Consolas" w:cs="Consolas"/>
+          <w:color w:val="000000"/>
+          <w:sz w:val="19"/>
+          <w:szCs w:val="19"/>
+        </w:rPr>
+        <w:t xml:space="preserve"> </w:t>
+      </w:r>
+      <w:r>
+        <w:rPr>
+          <w:rFonts w:ascii="Consolas" w:hAnsi="Consolas" w:cs="Consolas"/>
+          <w:color w:val="808080"/>
+          <w:sz w:val="19"/>
+          <w:szCs w:val="19"/>
+        </w:rPr>
+        <w:t>line</w:t>
+      </w:r>
+      <w:r>
+        <w:rPr>
+          <w:rFonts w:ascii="Consolas" w:hAnsi="Consolas" w:cs="Consolas"/>
+          <w:color w:val="000000"/>
+          <w:sz w:val="19"/>
+          <w:szCs w:val="19"/>
+        </w:rPr>
+        <w:t xml:space="preserve"> </w:t>
+      </w:r>
+      <w:r>
+        <w:rPr>
+          <w:rFonts w:ascii="Consolas" w:hAnsi="Consolas" w:cs="Consolas"/>
+          <w:color w:val="008080"/>
+          <w:sz w:val="19"/>
+          <w:szCs w:val="19"/>
+        </w:rPr>
+        <w:t>&lt;&lt;</w:t>
+      </w:r>
+      <w:r>
+        <w:rPr>
+          <w:rFonts w:ascii="Consolas" w:hAnsi="Consolas" w:cs="Consolas"/>
+          <w:color w:val="000000"/>
+          <w:sz w:val="19"/>
+          <w:szCs w:val="19"/>
+        </w:rPr>
+        <w:t xml:space="preserve"> endl;</w:t>
+      </w:r>
+      <w:r>
+        <w:t xml:space="preserve"> would be good, but then I found a more efficient example to learn from using </w:t>
+      </w:r>
+      <w:r>
+        <w:rPr>
+          <w:rFonts w:ascii="Consolas" w:hAnsi="Consolas" w:cs="Consolas"/>
+          <w:color w:val="000000"/>
+          <w:sz w:val="19"/>
+          <w:szCs w:val="19"/>
+        </w:rPr>
+        <w:t>getline(</w:t>
+      </w:r>
+      <w:r>
+        <w:rPr>
+          <w:rFonts w:ascii="Consolas" w:hAnsi="Consolas" w:cs="Consolas"/>
+          <w:color w:val="000000"/>
+          <w:sz w:val="19"/>
+          <w:szCs w:val="19"/>
+        </w:rPr>
+        <w:t>)</w:t>
+      </w:r>
+    </w:p>
+    <w:p>
+      <w:pPr>
+        <w:pStyle w:val="ListParagraph"/>
+        <w:numPr>
+          <w:ilvl w:val="0"/>
+          <w:numId w:val="1"/>
+        </w:numPr>
+        <w:jc w:val="both"/>
+      </w:pPr>
+      <w:r>
+        <w:t>I also found a good example for splitting a string via inputting a delimiter. However, with the current code it only spits out strings,</w:t>
+      </w:r>
+      <w:r>
+        <w:t xml:space="preserve"> further i</w:t>
+      </w:r>
+      <w:r>
+        <w:t xml:space="preserve">mprovements would need to be made if </w:t>
+      </w:r>
+      <w:r>
+        <w:t xml:space="preserve">the </w:t>
+      </w:r>
+      <w:r>
+        <w:t>output</w:t>
+      </w:r>
+      <w:r>
+        <w:t xml:space="preserve"> </w:t>
+      </w:r>
+      <w:r>
+        <w:t>needed to be in other types of data</w:t>
       </w:r>
     </w:p>
     <w:sectPr>
@@ -906,6 +1182,25 @@
       <w:shd w:val="clear" w:color="auto" w:fill="E1DFDD"/>
     </w:rPr>
   </w:style>
+  <w:style w:type="paragraph" w:styleId="Caption">
+    <w:name w:val="caption"/>
+    <w:basedOn w:val="Normal"/>
+    <w:next w:val="Normal"/>
+    <w:uiPriority w:val="35"/>
+    <w:unhideWhenUsed/>
+    <w:qFormat/>
+    <w:rsid w:val="008E552C"/>
+    <w:pPr>
+      <w:spacing w:after="200" w:line="240" w:lineRule="auto"/>
+    </w:pPr>
+    <w:rPr>
+      <w:i/>
+      <w:iCs/>
+      <w:color w:val="44546A" w:themeColor="text2"/>
+      <w:sz w:val="18"/>
+      <w:szCs w:val="18"/>
+    </w:rPr>
+  </w:style>
 </w:styles>
 </file>
 

</xml_diff>

<commit_message>
UPDATE #10.23.0: Learned how to import custom header files in C++
</commit_message>
<xml_diff>
--- a/10 - Lab - File Input Output/Lab 10 notes.docx
+++ b/10 - Lab - File Input Output/Lab 10 notes.docx
@@ -103,8 +103,13 @@
         </w:numPr>
         <w:jc w:val="both"/>
       </w:pPr>
-      <w:r>
-        <w:t>in: open a file for reading</w:t>
+      <w:proofErr w:type="gramStart"/>
+      <w:r>
+        <w:t>in:</w:t>
+      </w:r>
+      <w:proofErr w:type="gramEnd"/>
+      <w:r>
+        <w:t xml:space="preserve"> open a file for reading</w:t>
       </w:r>
     </w:p>
     <w:p>
@@ -129,8 +134,13 @@
         </w:numPr>
         <w:jc w:val="both"/>
       </w:pPr>
-      <w:r>
-        <w:t>trunc: if the file already exists, its contents will be truncated before opening</w:t>
+      <w:proofErr w:type="spellStart"/>
+      <w:r>
+        <w:t>trunc</w:t>
+      </w:r>
+      <w:proofErr w:type="spellEnd"/>
+      <w:r>
+        <w:t>: if the file already exists, its contents will be truncated before opening</w:t>
       </w:r>
     </w:p>
     <w:p>
@@ -357,6 +367,7 @@
       <w:r>
         <w:t xml:space="preserve"> I thought using </w:t>
       </w:r>
+      <w:proofErr w:type="spellStart"/>
       <w:r>
         <w:rPr>
           <w:rFonts w:ascii="Consolas" w:hAnsi="Consolas" w:cs="Consolas"/>
@@ -366,6 +377,7 @@
         </w:rPr>
         <w:t>myfile</w:t>
       </w:r>
+      <w:proofErr w:type="spellEnd"/>
       <w:r>
         <w:rPr>
           <w:rFonts w:ascii="Consolas" w:hAnsi="Consolas" w:cs="Consolas"/>
@@ -427,11 +439,9 @@
           <w:sz w:val="19"/>
           <w:szCs w:val="19"/>
         </w:rPr>
-        <w:t xml:space="preserve"> endl;</w:t>
-      </w:r>
-      <w:r>
-        <w:t xml:space="preserve"> would be good, but then I found a more efficient example to learn from using </w:t>
-      </w:r>
+        <w:t xml:space="preserve"> </w:t>
+      </w:r>
+      <w:proofErr w:type="spellStart"/>
       <w:r>
         <w:rPr>
           <w:rFonts w:ascii="Consolas" w:hAnsi="Consolas" w:cs="Consolas"/>
@@ -439,7 +449,40 @@
           <w:sz w:val="19"/>
           <w:szCs w:val="19"/>
         </w:rPr>
-        <w:t>getline(</w:t>
+        <w:t>endl</w:t>
+      </w:r>
+      <w:proofErr w:type="spellEnd"/>
+      <w:r>
+        <w:rPr>
+          <w:rFonts w:ascii="Consolas" w:hAnsi="Consolas" w:cs="Consolas"/>
+          <w:color w:val="000000"/>
+          <w:sz w:val="19"/>
+          <w:szCs w:val="19"/>
+        </w:rPr>
+        <w:t>;</w:t>
+      </w:r>
+      <w:r>
+        <w:t xml:space="preserve"> would be good, but then I found a more efficient example to learn from using </w:t>
+      </w:r>
+      <w:proofErr w:type="spellStart"/>
+      <w:r>
+        <w:rPr>
+          <w:rFonts w:ascii="Consolas" w:hAnsi="Consolas" w:cs="Consolas"/>
+          <w:color w:val="000000"/>
+          <w:sz w:val="19"/>
+          <w:szCs w:val="19"/>
+        </w:rPr>
+        <w:t>getline</w:t>
+      </w:r>
+      <w:proofErr w:type="spellEnd"/>
+      <w:r>
+        <w:rPr>
+          <w:rFonts w:ascii="Consolas" w:hAnsi="Consolas" w:cs="Consolas"/>
+          <w:color w:val="000000"/>
+          <w:sz w:val="19"/>
+          <w:szCs w:val="19"/>
+        </w:rPr>
+        <w:t>(</w:t>
       </w:r>
       <w:r>
         <w:rPr>
@@ -480,6 +523,40 @@
       </w:r>
       <w:r>
         <w:t>needed to be in other types of data</w:t>
+      </w:r>
+    </w:p>
+    <w:p>
+      <w:pPr>
+        <w:pStyle w:val="Heading3"/>
+      </w:pPr>
+      <w:r>
+        <w:t>Part C</w:t>
+      </w:r>
+    </w:p>
+    <w:p>
+      <w:pPr>
+        <w:pStyle w:val="ListParagraph"/>
+        <w:numPr>
+          <w:ilvl w:val="0"/>
+          <w:numId w:val="1"/>
+        </w:numPr>
+      </w:pPr>
+      <w:r>
+        <w:t>Learned how to import “custom” header files</w:t>
+      </w:r>
+      <w:r>
+        <w:t xml:space="preserve">: </w:t>
+      </w:r>
+      <w:hyperlink r:id="rId9" w:history="1">
+        <w:r>
+          <w:rPr>
+            <w:rStyle w:val="Hyperlink"/>
+          </w:rPr>
+          <w:t>https://stackoverflow.com/questions/3741051/how-to-include-header-files</w:t>
+        </w:r>
+      </w:hyperlink>
+      <w:r>
+        <w:t xml:space="preserve"> </w:t>
       </w:r>
     </w:p>
     <w:sectPr>

</xml_diff>

<commit_message>
UPDATE #10.24.0: Added initial thought of part C's potential solution
</commit_message>
<xml_diff>
--- a/10 - Lab - File Input Output/Lab 10 notes.docx
+++ b/10 - Lab - File Input Output/Lab 10 notes.docx
@@ -103,13 +103,8 @@
         </w:numPr>
         <w:jc w:val="both"/>
       </w:pPr>
-      <w:proofErr w:type="gramStart"/>
-      <w:r>
-        <w:t>in:</w:t>
-      </w:r>
-      <w:proofErr w:type="gramEnd"/>
-      <w:r>
-        <w:t xml:space="preserve"> open a file for reading</w:t>
+      <w:r>
+        <w:t>in: open a file for reading</w:t>
       </w:r>
     </w:p>
     <w:p>
@@ -134,13 +129,8 @@
         </w:numPr>
         <w:jc w:val="both"/>
       </w:pPr>
-      <w:proofErr w:type="spellStart"/>
-      <w:r>
-        <w:t>trunc</w:t>
-      </w:r>
-      <w:proofErr w:type="spellEnd"/>
-      <w:r>
-        <w:t>: if the file already exists, its contents will be truncated before opening</w:t>
+      <w:r>
+        <w:t>trunc: if the file already exists, its contents will be truncated before opening</w:t>
       </w:r>
     </w:p>
     <w:p>
@@ -367,7 +357,6 @@
       <w:r>
         <w:t xml:space="preserve"> I thought using </w:t>
       </w:r>
-      <w:proofErr w:type="spellStart"/>
       <w:r>
         <w:rPr>
           <w:rFonts w:ascii="Consolas" w:hAnsi="Consolas" w:cs="Consolas"/>
@@ -377,7 +366,6 @@
         </w:rPr>
         <w:t>myfile</w:t>
       </w:r>
-      <w:proofErr w:type="spellEnd"/>
       <w:r>
         <w:rPr>
           <w:rFonts w:ascii="Consolas" w:hAnsi="Consolas" w:cs="Consolas"/>
@@ -439,9 +427,11 @@
           <w:sz w:val="19"/>
           <w:szCs w:val="19"/>
         </w:rPr>
-        <w:t xml:space="preserve"> </w:t>
-      </w:r>
-      <w:proofErr w:type="spellStart"/>
+        <w:t xml:space="preserve"> endl;</w:t>
+      </w:r>
+      <w:r>
+        <w:t xml:space="preserve"> would be good, but then I found a more efficient example to learn from using </w:t>
+      </w:r>
       <w:r>
         <w:rPr>
           <w:rFonts w:ascii="Consolas" w:hAnsi="Consolas" w:cs="Consolas"/>
@@ -449,40 +439,7 @@
           <w:sz w:val="19"/>
           <w:szCs w:val="19"/>
         </w:rPr>
-        <w:t>endl</w:t>
-      </w:r>
-      <w:proofErr w:type="spellEnd"/>
-      <w:r>
-        <w:rPr>
-          <w:rFonts w:ascii="Consolas" w:hAnsi="Consolas" w:cs="Consolas"/>
-          <w:color w:val="000000"/>
-          <w:sz w:val="19"/>
-          <w:szCs w:val="19"/>
-        </w:rPr>
-        <w:t>;</w:t>
-      </w:r>
-      <w:r>
-        <w:t xml:space="preserve"> would be good, but then I found a more efficient example to learn from using </w:t>
-      </w:r>
-      <w:proofErr w:type="spellStart"/>
-      <w:r>
-        <w:rPr>
-          <w:rFonts w:ascii="Consolas" w:hAnsi="Consolas" w:cs="Consolas"/>
-          <w:color w:val="000000"/>
-          <w:sz w:val="19"/>
-          <w:szCs w:val="19"/>
-        </w:rPr>
-        <w:t>getline</w:t>
-      </w:r>
-      <w:proofErr w:type="spellEnd"/>
-      <w:r>
-        <w:rPr>
-          <w:rFonts w:ascii="Consolas" w:hAnsi="Consolas" w:cs="Consolas"/>
-          <w:color w:val="000000"/>
-          <w:sz w:val="19"/>
-          <w:szCs w:val="19"/>
-        </w:rPr>
-        <w:t>(</w:t>
+        <w:t>getline(</w:t>
       </w:r>
       <w:r>
         <w:rPr>
@@ -557,6 +514,65 @@
       </w:hyperlink>
       <w:r>
         <w:t xml:space="preserve"> </w:t>
+      </w:r>
+    </w:p>
+    <w:p>
+      <w:pPr>
+        <w:pStyle w:val="ListParagraph"/>
+        <w:numPr>
+          <w:ilvl w:val="0"/>
+          <w:numId w:val="1"/>
+        </w:numPr>
+      </w:pPr>
+      <w:r>
+        <w:t xml:space="preserve">Got my JSON library from the recommended link </w:t>
+      </w:r>
+      <w:hyperlink r:id="rId10" w:history="1">
+        <w:r>
+          <w:rPr>
+            <w:rStyle w:val="Hyperlink"/>
+          </w:rPr>
+          <w:t>https://github.com/nlohmann/json/releases</w:t>
+        </w:r>
+      </w:hyperlink>
+      <w:r>
+        <w:t xml:space="preserve"> </w:t>
+      </w:r>
+    </w:p>
+    <w:p>
+      <w:pPr>
+        <w:pStyle w:val="ListParagraph"/>
+        <w:numPr>
+          <w:ilvl w:val="0"/>
+          <w:numId w:val="1"/>
+        </w:numPr>
+      </w:pPr>
+      <w:r>
+        <w:t xml:space="preserve">Learned how a JSON file works </w:t>
+      </w:r>
+      <w:r>
+        <w:t>https://www.w3schools.com/js/js_json_syntax.asp</w:t>
+      </w:r>
+    </w:p>
+    <w:p>
+      <w:pPr>
+        <w:pStyle w:val="ListParagraph"/>
+        <w:numPr>
+          <w:ilvl w:val="0"/>
+          <w:numId w:val="1"/>
+        </w:numPr>
+      </w:pPr>
+      <w:r>
+        <w:t>Initial thoughts looking at this: A class with variable</w:t>
+      </w:r>
+      <w:r>
+        <w:t xml:space="preserve"> names</w:t>
+      </w:r>
+      <w:r>
+        <w:t xml:space="preserve"> fitting that data set will be required so that I can match the</w:t>
+      </w:r>
+      <w:r>
+        <w:t xml:space="preserve"> names together to potentially find which data matches which variable to assign them respectively </w:t>
       </w:r>
     </w:p>
     <w:sectPr>

</xml_diff>

<commit_message>
UPDATE #10.27.0: Added conclusion comment on the task
</commit_message>
<xml_diff>
--- a/10 - Lab - File Input Output/Lab 10 notes.docx
+++ b/10 - Lab - File Input Output/Lab 10 notes.docx
@@ -572,7 +572,93 @@
         <w:t xml:space="preserve"> fitting that data set will be required so that I can match the</w:t>
       </w:r>
       <w:r>
-        <w:t xml:space="preserve"> names together to potentially find which data matches which variable to assign them respectively </w:t>
+        <w:t xml:space="preserve"> names together to potentially find which data matches which variable to assign them respectively</w:t>
+      </w:r>
+    </w:p>
+    <w:p>
+      <w:pPr>
+        <w:pStyle w:val="ListParagraph"/>
+        <w:numPr>
+          <w:ilvl w:val="0"/>
+          <w:numId w:val="1"/>
+        </w:numPr>
+      </w:pPr>
+      <w:r>
+        <w:t xml:space="preserve">Result: Turns out nope! You don’t even need a class to match it, </w:t>
+      </w:r>
+      <w:r>
+        <w:t>I can just treat the json like an object</w:t>
+      </w:r>
+      <w:r>
+        <w:t xml:space="preserve">. I wonder how performant it is </w:t>
+      </w:r>
+      <w:r>
+        <w:t>if the file was to be opened</w:t>
+      </w:r>
+      <w:r>
+        <w:t xml:space="preserve"> the entire duration of the program and keep reading to it. Maybe assign</w:t>
+      </w:r>
+      <w:r>
+        <w:t>ing</w:t>
+      </w:r>
+      <w:r>
+        <w:t xml:space="preserve"> </w:t>
+      </w:r>
+      <w:r>
+        <w:t>the values to variables</w:t>
+      </w:r>
+      <w:r>
+        <w:t xml:space="preserve"> then close it would be a better idea</w:t>
+      </w:r>
+    </w:p>
+    <w:p>
+      <w:pPr>
+        <w:pStyle w:val="ListParagraph"/>
+        <w:numPr>
+          <w:ilvl w:val="0"/>
+          <w:numId w:val="1"/>
+        </w:numPr>
+      </w:pPr>
+      <w:r>
+        <w:lastRenderedPageBreak/>
+        <w:t xml:space="preserve"> </w:t>
+      </w:r>
+      <w:r>
+        <w:drawing>
+          <wp:inline distT="0" distB="0" distL="0" distR="0" wp14:anchorId="0FE37198" wp14:editId="42B803F5">
+            <wp:extent cx="5731510" cy="5509895"/>
+            <wp:effectExtent l="0" t="0" r="2540" b="0"/>
+            <wp:docPr id="2" name="Picture 2"/>
+            <wp:cNvGraphicFramePr>
+              <a:graphicFrameLocks xmlns:a="http://schemas.openxmlformats.org/drawingml/2006/main" noChangeAspect="1"/>
+            </wp:cNvGraphicFramePr>
+            <a:graphic xmlns:a="http://schemas.openxmlformats.org/drawingml/2006/main">
+              <a:graphicData uri="http://schemas.openxmlformats.org/drawingml/2006/picture">
+                <pic:pic xmlns:pic="http://schemas.openxmlformats.org/drawingml/2006/picture">
+                  <pic:nvPicPr>
+                    <pic:cNvPr id="1" name=""/>
+                    <pic:cNvPicPr/>
+                  </pic:nvPicPr>
+                  <pic:blipFill>
+                    <a:blip r:embed="rId11"/>
+                    <a:stretch>
+                      <a:fillRect/>
+                    </a:stretch>
+                  </pic:blipFill>
+                  <pic:spPr>
+                    <a:xfrm>
+                      <a:off x="0" y="0"/>
+                      <a:ext cx="5731510" cy="5509895"/>
+                    </a:xfrm>
+                    <a:prstGeom prst="rect">
+                      <a:avLst/>
+                    </a:prstGeom>
+                  </pic:spPr>
+                </pic:pic>
+              </a:graphicData>
+            </a:graphic>
+          </wp:inline>
+        </w:drawing>
       </w:r>
     </w:p>
     <w:sectPr>

</xml_diff>